<commit_message>
<!DOCTYPE html> <html> <head>     <title>Books - E-Library</title>     <link rel="stylesheet" href="style.css"> </head> <body>  <header>     <h1>📚 Available Books</h1>     <nav>         <a href="index.html">Home</a>         <a href="books.html">Books</a>     </nav> </header>  <section>     <ul>         <li>HTML Basics</li>         <li>CSS Guide</li>         <li>JavaScript Introduction</li>         <li>Python Programming</li>     </ul> </section>  <footer>     <p>© 2026 My E-Library</p> </footer>  </body> </html>
</commit_message>
<xml_diff>
--- a/books.html.docx
+++ b/books.html.docx
@@ -3,108 +3,297 @@
 <w:document xmlns:wpc="http://schemas.microsoft.com/office/word/2010/wordprocessingCanvas" xmlns:mc="http://schemas.openxmlformats.org/markup-compatibility/2006" xmlns:o="urn:schemas-microsoft-com:office:office" xmlns:r="http://schemas.openxmlformats.org/officeDocument/2006/relationships" xmlns:m="http://schemas.openxmlformats.org/officeDocument/2006/math" xmlns:v="urn:schemas-microsoft-com:vml" xmlns:wp14="http://schemas.microsoft.com/office/word/2010/wordprocessingDrawing" xmlns:wp="http://schemas.openxmlformats.org/drawingml/2006/wordprocessingDrawing" xmlns:w10="urn:schemas-microsoft-com:office:word" xmlns:w="http://schemas.openxmlformats.org/wordprocessingml/2006/main" xmlns:w14="http://schemas.microsoft.com/office/word/2010/wordml" xmlns:wpg="http://schemas.microsoft.com/office/word/2010/wordprocessingGroup" xmlns:wpi="http://schemas.microsoft.com/office/word/2010/wordprocessingInk" xmlns:wne="http://schemas.microsoft.com/office/word/2006/wordml" xmlns:wps="http://schemas.microsoft.com/office/word/2010/wordprocessingShape" mc:Ignorable="w14 wp14">
   <w:body>
     <w:p>
-      <w:r>
-        <w:t>&lt;h1&gt;Available Books&lt;/h1&gt;</w:t>
+      <w:proofErr w:type="gramStart"/>
+      <w:r>
+        <w:t>&lt;!DOCTYPE</w:t>
+      </w:r>
+      <w:proofErr w:type="gramEnd"/>
+      <w:r>
+        <w:t xml:space="preserve"> html&gt;</w:t>
+      </w:r>
+    </w:p>
+    <w:p>
+      <w:r>
+        <w:t>&lt;</w:t>
+      </w:r>
+      <w:proofErr w:type="gramStart"/>
+      <w:r>
+        <w:t>html</w:t>
+      </w:r>
+      <w:proofErr w:type="gramEnd"/>
+      <w:r>
+        <w:t>&gt;</w:t>
+      </w:r>
+    </w:p>
+    <w:p>
+      <w:r>
+        <w:t>&lt;</w:t>
+      </w:r>
+      <w:proofErr w:type="gramStart"/>
+      <w:r>
+        <w:t>head</w:t>
+      </w:r>
+      <w:proofErr w:type="gramEnd"/>
+      <w:r>
+        <w:t>&gt;</w:t>
+      </w:r>
+    </w:p>
+    <w:p>
+      <w:r>
+        <w:t xml:space="preserve">    &lt;</w:t>
+      </w:r>
+      <w:proofErr w:type="gramStart"/>
+      <w:r>
+        <w:t>title&gt;</w:t>
+      </w:r>
+      <w:proofErr w:type="gramEnd"/>
+      <w:r>
+        <w:t>Books - E-Library&lt;/title&gt;</w:t>
+      </w:r>
+    </w:p>
+    <w:p>
+      <w:r>
+        <w:t xml:space="preserve">    &lt;link </w:t>
+      </w:r>
+      <w:proofErr w:type="spellStart"/>
+      <w:r>
+        <w:t>rel</w:t>
+      </w:r>
+      <w:proofErr w:type="spellEnd"/>
+      <w:r>
+        <w:t>="</w:t>
+      </w:r>
+      <w:proofErr w:type="spellStart"/>
+      <w:r>
+        <w:t>stylesheet</w:t>
+      </w:r>
+      <w:proofErr w:type="spellEnd"/>
+      <w:r>
+        <w:t xml:space="preserve">" </w:t>
+      </w:r>
+      <w:proofErr w:type="spellStart"/>
+      <w:r>
+        <w:t>href</w:t>
+      </w:r>
+      <w:proofErr w:type="spellEnd"/>
+      <w:r>
+        <w:t>="style.css"&gt;</w:t>
+      </w:r>
+    </w:p>
+    <w:p>
+      <w:r>
+        <w:t>&lt;/head&gt;</w:t>
+      </w:r>
+    </w:p>
+    <w:p>
+      <w:r>
+        <w:t>&lt;</w:t>
+      </w:r>
+      <w:proofErr w:type="gramStart"/>
+      <w:r>
+        <w:t>body</w:t>
+      </w:r>
+      <w:proofErr w:type="gramEnd"/>
+      <w:r>
+        <w:t>&gt;</w:t>
       </w:r>
     </w:p>
     <w:p/>
     <w:p>
       <w:r>
-        <w:t>&lt;div class="book"&gt;</w:t>
-      </w:r>
-    </w:p>
-    <w:p>
-      <w:r>
-        <w:t xml:space="preserve">    &lt;h3&gt;HTML Guide&lt;/h3&gt;</w:t>
-      </w:r>
-    </w:p>
-    <w:p>
-      <w:r>
-        <w:t xml:space="preserve">    &lt;a </w:t>
+        <w:t>&lt;</w:t>
+      </w:r>
+      <w:proofErr w:type="gramStart"/>
+      <w:r>
+        <w:t>header</w:t>
+      </w:r>
+      <w:proofErr w:type="gramEnd"/>
+      <w:r>
+        <w:t>&gt;</w:t>
+      </w:r>
+    </w:p>
+    <w:p>
+      <w:r>
+        <w:t xml:space="preserve">    &lt;h1&gt;</w:t>
+      </w:r>
+      <w:r>
+        <w:rPr>
+          <w:rFonts w:ascii="Calibri" w:hAnsi="Calibri" w:cs="Calibri"/>
+        </w:rPr>
+        <w:t>📚</w:t>
+      </w:r>
+      <w:r>
+        <w:t xml:space="preserve"> Available Books&lt;/h1&gt;</w:t>
+      </w:r>
+    </w:p>
+    <w:p>
+      <w:r>
+        <w:t xml:space="preserve">    &lt;</w:t>
       </w:r>
       <w:proofErr w:type="spellStart"/>
+      <w:proofErr w:type="gramStart"/>
+      <w:r>
+        <w:t>nav</w:t>
+      </w:r>
+      <w:proofErr w:type="spellEnd"/>
+      <w:proofErr w:type="gramEnd"/>
+      <w:r>
+        <w:t>&gt;</w:t>
+      </w:r>
+    </w:p>
+    <w:p>
+      <w:r>
+        <w:t xml:space="preserve">        &lt;a </w:t>
+      </w:r>
+      <w:proofErr w:type="spellStart"/>
       <w:r>
         <w:t>href</w:t>
       </w:r>
       <w:proofErr w:type="spellEnd"/>
       <w:r>
-        <w:t>="#"&gt;Read&lt;/a&gt;</w:t>
-      </w:r>
-    </w:p>
-    <w:p>
-      <w:r>
-        <w:t>&lt;/div&gt;</w:t>
+        <w:t>="index.html"&gt;Home&lt;/a&gt;</w:t>
+      </w:r>
+    </w:p>
+    <w:p>
+      <w:r>
+        <w:t xml:space="preserve">        &lt;a </w:t>
+      </w:r>
+      <w:proofErr w:type="spellStart"/>
+      <w:r>
+        <w:t>href</w:t>
+      </w:r>
+      <w:proofErr w:type="spellEnd"/>
+      <w:r>
+        <w:t>="books.html"&gt;Books&lt;/a&gt;</w:t>
+      </w:r>
+    </w:p>
+    <w:p>
+      <w:r>
+        <w:t xml:space="preserve">    &lt;/</w:t>
+      </w:r>
+      <w:proofErr w:type="spellStart"/>
+      <w:r>
+        <w:t>nav</w:t>
+      </w:r>
+      <w:proofErr w:type="spellEnd"/>
+      <w:r>
+        <w:t>&gt;</w:t>
+      </w:r>
+    </w:p>
+    <w:p>
+      <w:r>
+        <w:t>&lt;/header&gt;</w:t>
       </w:r>
     </w:p>
     <w:p/>
     <w:p>
       <w:r>
-        <w:t>&lt;div class="book"&gt;</w:t>
-      </w:r>
-    </w:p>
-    <w:p>
-      <w:r>
-        <w:t xml:space="preserve">    &lt;h3&gt;CSS Basics&lt;/h3&gt;</w:t>
-      </w:r>
-    </w:p>
-    <w:p>
-      <w:r>
-        <w:t xml:space="preserve">    &lt;a </w:t>
+        <w:t>&lt;</w:t>
+      </w:r>
+      <w:proofErr w:type="gramStart"/>
+      <w:r>
+        <w:t>section</w:t>
+      </w:r>
+      <w:proofErr w:type="gramEnd"/>
+      <w:r>
+        <w:t>&gt;</w:t>
+      </w:r>
+    </w:p>
+    <w:p>
+      <w:r>
+        <w:t xml:space="preserve">    &lt;</w:t>
       </w:r>
       <w:proofErr w:type="spellStart"/>
-      <w:r>
-        <w:t>href</w:t>
+      <w:proofErr w:type="gramStart"/>
+      <w:r>
+        <w:t>ul</w:t>
       </w:r>
       <w:proofErr w:type="spellEnd"/>
-      <w:r>
-        <w:t>="#"&gt;Read&lt;/a&gt;</w:t>
-      </w:r>
-    </w:p>
-    <w:p>
-      <w:r>
-        <w:t>&lt;/div&gt;</w:t>
+      <w:proofErr w:type="gramEnd"/>
+      <w:r>
+        <w:t>&gt;</w:t>
+      </w:r>
+    </w:p>
+    <w:p>
+      <w:r>
+        <w:t xml:space="preserve">        &lt;</w:t>
+      </w:r>
+      <w:proofErr w:type="gramStart"/>
+      <w:r>
+        <w:t>li&gt;</w:t>
+      </w:r>
+      <w:proofErr w:type="gramEnd"/>
+      <w:r>
+        <w:t>HTML Basics&lt;/li&gt;</w:t>
+      </w:r>
+    </w:p>
+    <w:p>
+      <w:r>
+        <w:t xml:space="preserve">        &lt;</w:t>
+      </w:r>
+      <w:proofErr w:type="gramStart"/>
+      <w:r>
+        <w:t>li&gt;</w:t>
+      </w:r>
+      <w:proofErr w:type="gramEnd"/>
+      <w:r>
+        <w:t>CSS Guide&lt;/li&gt;</w:t>
+      </w:r>
+    </w:p>
+    <w:p>
+      <w:r>
+        <w:t xml:space="preserve">        &lt;</w:t>
+      </w:r>
+      <w:proofErr w:type="gramStart"/>
+      <w:r>
+        <w:t>li&gt;</w:t>
+      </w:r>
+      <w:proofErr w:type="gramEnd"/>
+      <w:r>
+        <w:t>JavaScript Introduction&lt;/li&gt;</w:t>
+      </w:r>
+    </w:p>
+    <w:p>
+      <w:r>
+        <w:t xml:space="preserve">        &lt;</w:t>
+      </w:r>
+      <w:proofErr w:type="gramStart"/>
+      <w:r>
+        <w:t>li&gt;</w:t>
+      </w:r>
+      <w:proofErr w:type="gramEnd"/>
+      <w:r>
+        <w:t>Python Programming&lt;/li&gt;</w:t>
+      </w:r>
+    </w:p>
+    <w:p>
+      <w:r>
+        <w:t xml:space="preserve">    &lt;/</w:t>
+      </w:r>
+      <w:proofErr w:type="spellStart"/>
+      <w:r>
+        <w:t>ul</w:t>
+      </w:r>
+      <w:proofErr w:type="spellEnd"/>
+      <w:r>
+        <w:t>&gt;</w:t>
+      </w:r>
+    </w:p>
+    <w:p>
+      <w:r>
+        <w:t>&lt;/section&gt;</w:t>
       </w:r>
     </w:p>
     <w:p/>
     <w:p>
       <w:r>
-        <w:t>&lt;div class="book"&gt;</w:t>
-      </w:r>
-    </w:p>
-    <w:p>
-      <w:r>
-        <w:t xml:space="preserve">    &lt;h3&gt;JavaScript Intro&lt;/h3&gt;</w:t>
-      </w:r>
-    </w:p>
-    <w:p>
-      <w:r>
-        <w:t xml:space="preserve">    &lt;a </w:t>
-      </w:r>
-      <w:proofErr w:type="spellStart"/>
-      <w:r>
-        <w:t>href</w:t>
-      </w:r>
-      <w:proofErr w:type="spellEnd"/>
-      <w:r>
-        <w:t>="#"&gt;Read&lt;/a&gt;</w:t>
-      </w:r>
-    </w:p>
-    <w:p>
-      <w:r>
-        <w:t>&lt;/div&gt;</w:t>
-      </w:r>
-    </w:p>
-    <w:p/>
-    <w:p>
-      <w:r>
+        <w:lastRenderedPageBreak/>
         <w:t>&lt;</w:t>
       </w:r>
-      <w:proofErr w:type="spellStart"/>
-      <w:proofErr w:type="gramStart"/>
-      <w:r>
-        <w:t>br</w:t>
-      </w:r>
-      <w:proofErr w:type="spellEnd"/>
+      <w:proofErr w:type="gramStart"/>
+      <w:r>
+        <w:t>footer</w:t>
+      </w:r>
       <w:proofErr w:type="gramEnd"/>
       <w:r>
         <w:t>&gt;</w:t>
@@ -112,23 +301,12 @@
     </w:p>
     <w:p>
       <w:r>
-        <w:t xml:space="preserve">&lt;a </w:t>
-      </w:r>
-      <w:proofErr w:type="spellStart"/>
-      <w:r>
-        <w:t>href</w:t>
-      </w:r>
-      <w:proofErr w:type="spellEnd"/>
-      <w:r>
-        <w:t>="index.html" class="</w:t>
-      </w:r>
-      <w:proofErr w:type="spellStart"/>
-      <w:r>
-        <w:t>btn</w:t>
-      </w:r>
-      <w:proofErr w:type="spellEnd"/>
-      <w:r>
-        <w:t>"&gt;Back to Home&lt;/a&gt;</w:t>
+        <w:t xml:space="preserve">    &lt;p&gt;© 2026 My E-Library&lt;/p&gt;</w:t>
+      </w:r>
+    </w:p>
+    <w:p>
+      <w:r>
+        <w:t>&lt;/footer&gt;</w:t>
       </w:r>
     </w:p>
     <w:p/>

</xml_diff>